<commit_message>
Updating the AI Project Schedule
Fixed it to fit into the table format
</commit_message>
<xml_diff>
--- a/Documents/GADV AI Project Schedule.docx
+++ b/Documents/GADV AI Project Schedule.docx
@@ -1,792 +1,913 @@
 
 <file path=word/document.xml><?xml version="1.0" encoding="utf-8"?>
-<w:document xmlns:wpc="http://schemas.microsoft.com/office/word/2010/wordprocessingCanvas" xmlns:cx="http://schemas.microsoft.com/office/drawing/2014/chartex" xmlns:cx1="http://schemas.microsoft.com/office/drawing/2015/9/8/chartex" xmlns:cx2="http://schemas.microsoft.com/office/drawing/2015/10/21/chartex" xmlns:cx3="http://schemas.microsoft.com/office/drawing/2016/5/9/chartex" xmlns:cx4="http://schemas.microsoft.com/office/drawing/2016/5/10/chartex" xmlns:cx5="http://schemas.microsoft.com/office/drawing/2016/5/11/chartex" xmlns:cx6="http://schemas.microsoft.com/office/drawing/2016/5/12/chartex" xmlns:cx7="http://schemas.microsoft.com/office/drawing/2016/5/13/chartex" xmlns:cx8="http://schemas.microsoft.com/office/drawing/2016/5/14/chartex" xmlns:mc="http://schemas.openxmlformats.org/markup-compatibility/2006" xmlns:aink="http://schemas.microsoft.com/office/drawing/2016/ink" xmlns:am3d="http://schemas.microsoft.com/office/drawing/2017/model3d" xmlns:o="urn:schemas-microsoft-com:office:office" xmlns:oel="http://schemas.microsoft.com/office/2019/extlst" xmlns:r="http://schemas.openxmlformats.org/officeDocument/2006/relationships" xmlns:m="http://schemas.openxmlformats.org/officeDocument/2006/math" xmlns:v="urn:schemas-microsoft-com:vml" xmlns:wp14="http://schemas.microsoft.com/office/word/2010/wordprocessingDrawing" xmlns:wp="http://schemas.openxmlformats.org/drawingml/2006/wordprocessingDrawing" xmlns:w10="urn:schemas-microsoft-com:office:word" xmlns:w="http://schemas.openxmlformats.org/wordprocessingml/2006/main" xmlns:w14="http://schemas.microsoft.com/office/word/2010/wordml" xmlns:w15="http://schemas.microsoft.com/office/word/2012/wordml" xmlns:w16cex="http://schemas.microsoft.com/office/word/2018/wordml/cex" xmlns:w16cid="http://schemas.microsoft.com/office/word/2016/wordml/cid" xmlns:w16="http://schemas.microsoft.com/office/word/2018/wordml" xmlns:w16sdtdh="http://schemas.microsoft.com/office/word/2020/wordml/sdtdatahash" xmlns:w16se="http://schemas.microsoft.com/office/word/2015/wordml/symex" xmlns:wpg="http://schemas.microsoft.com/office/word/2010/wordprocessingGroup" xmlns:wpi="http://schemas.microsoft.com/office/word/2010/wordprocessingInk" xmlns:wne="http://schemas.microsoft.com/office/word/2006/wordml" xmlns:wps="http://schemas.microsoft.com/office/word/2010/wordprocessingShape" mc:Ignorable="w14 w15 w16se w16cid w16 w16cex w16sdtdh wp14">
+<w:document xmlns:wpc="http://schemas.microsoft.com/office/word/2010/wordprocessingCanvas" xmlns:cx="http://schemas.microsoft.com/office/drawing/2014/chartex" xmlns:cx1="http://schemas.microsoft.com/office/drawing/2015/9/8/chartex" xmlns:cx2="http://schemas.microsoft.com/office/drawing/2015/10/21/chartex" xmlns:cx3="http://schemas.microsoft.com/office/drawing/2016/5/9/chartex" xmlns:cx4="http://schemas.microsoft.com/office/drawing/2016/5/10/chartex" xmlns:cx5="http://schemas.microsoft.com/office/drawing/2016/5/11/chartex" xmlns:cx6="http://schemas.microsoft.com/office/drawing/2016/5/12/chartex" xmlns:cx7="http://schemas.microsoft.com/office/drawing/2016/5/13/chartex" xmlns:cx8="http://schemas.microsoft.com/office/drawing/2016/5/14/chartex" xmlns:mc="http://schemas.openxmlformats.org/markup-compatibility/2006" xmlns:aink="http://schemas.microsoft.com/office/drawing/2016/ink" xmlns:am3d="http://schemas.microsoft.com/office/drawing/2017/model3d" xmlns:o="urn:schemas-microsoft-com:office:office" xmlns:oel="http://schemas.microsoft.com/office/2019/extlst" xmlns:r="http://schemas.openxmlformats.org/officeDocument/2006/relationships" xmlns:m="http://schemas.openxmlformats.org/officeDocument/2006/math" xmlns:v="urn:schemas-microsoft-com:vml" xmlns:wp14="http://schemas.microsoft.com/office/word/2010/wordprocessingDrawing" xmlns:wp="http://schemas.openxmlformats.org/drawingml/2006/wordprocessingDrawing" xmlns:w10="urn:schemas-microsoft-com:office:word" xmlns:w="http://schemas.openxmlformats.org/wordprocessingml/2006/main" xmlns:w14="http://schemas.microsoft.com/office/word/2010/wordml" xmlns:w15="http://schemas.microsoft.com/office/word/2012/wordml" xmlns:w16cex="http://schemas.microsoft.com/office/word/2018/wordml/cex" xmlns:w16cid="http://schemas.microsoft.com/office/word/2016/wordml/cid" xmlns:w16="http://schemas.microsoft.com/office/word/2018/wordml" xmlns:w16du="http://schemas.microsoft.com/office/word/2023/wordml/word16du" xmlns:w16sdtdh="http://schemas.microsoft.com/office/word/2020/wordml/sdtdatahash" xmlns:w16sdtfl="http://schemas.microsoft.com/office/word/2024/wordml/sdtformatlock" xmlns:w16se="http://schemas.microsoft.com/office/word/2015/wordml/symex" xmlns:wpg="http://schemas.microsoft.com/office/word/2010/wordprocessingGroup" xmlns:wpi="http://schemas.microsoft.com/office/word/2010/wordprocessingInk" xmlns:wne="http://schemas.microsoft.com/office/word/2006/wordml" xmlns:wps="http://schemas.microsoft.com/office/word/2010/wordprocessingShape" mc:Ignorable="w14 w15 w16se w16cid w16 w16cex w16sdtdh w16sdtfl w16du wp14">
   <w:body>
-    <w:p>
-      <w:pPr>
-        <w:rPr>
-          <w:b/>
-          <w:bCs/>
-        </w:rPr>
-      </w:pPr>
-      <w:r>
-        <w:rPr>
-          <w:rFonts w:ascii="Segoe UI Emoji" w:hAnsi="Segoe UI Emoji" w:cs="Segoe UI Emoji"/>
-          <w:b/>
-          <w:bCs/>
-        </w:rPr>
-        <w:t>🧠</w:t>
-      </w:r>
-      <w:r>
-        <w:rPr>
-          <w:b/>
-          <w:bCs/>
-        </w:rPr>
-        <w:t xml:space="preserve"> Phase 1: Core Design &amp; Setup (Weeks 1–3)</w:t>
-      </w:r>
-    </w:p>
-    <w:p>
-      <w:r>
-        <w:rPr>
-          <w:b/>
-          <w:bCs/>
-        </w:rPr>
-        <w:t>Goal:</w:t>
-      </w:r>
-      <w:r>
-        <w:t xml:space="preserve"> Nail down your game concept, and get the basics working in Unity.</w:t>
-      </w:r>
-    </w:p>
-    <w:p>
-      <w:pPr>
-        <w:rPr>
-          <w:b/>
-          <w:bCs/>
-        </w:rPr>
-      </w:pPr>
-      <w:r>
-        <w:rPr>
-          <w:b/>
-          <w:bCs/>
-        </w:rPr>
-        <w:t>Week 1 — Concept + Paper Prototyping</w:t>
-      </w:r>
-    </w:p>
-    <w:p>
-      <w:pPr>
-        <w:numPr>
-          <w:ilvl w:val="0"/>
-          <w:numId w:val="1"/>
-        </w:numPr>
-      </w:pPr>
-      <w:r>
-        <w:t>Define the core game loop (how does a puzzle work? how do you win/lose?)</w:t>
-      </w:r>
-    </w:p>
-    <w:p>
-      <w:pPr>
-        <w:numPr>
-          <w:ilvl w:val="0"/>
-          <w:numId w:val="1"/>
-        </w:numPr>
-      </w:pPr>
-      <w:r>
-        <w:t>Sketch 5–10 level ideas on paper</w:t>
-      </w:r>
-    </w:p>
-    <w:p>
-      <w:pPr>
-        <w:numPr>
-          <w:ilvl w:val="0"/>
-          <w:numId w:val="1"/>
-        </w:numPr>
-      </w:pPr>
-      <w:r>
-        <w:t>Choose a target resolution, aspect ratio, and color palette</w:t>
-      </w:r>
-    </w:p>
-    <w:p>
-      <w:pPr>
-        <w:numPr>
-          <w:ilvl w:val="0"/>
-          <w:numId w:val="1"/>
-        </w:numPr>
-      </w:pPr>
-      <w:r>
-        <w:t>Decide on 3–4 mechanics (e.g., drag/drop, matching, switches, obstacles)</w:t>
-      </w:r>
-    </w:p>
-    <w:p>
-      <w:pPr>
-        <w:rPr>
-          <w:b/>
-          <w:bCs/>
-        </w:rPr>
-      </w:pPr>
-      <w:r>
-        <w:rPr>
-          <w:b/>
-          <w:bCs/>
-        </w:rPr>
-        <w:t>Week 2 — Project Setup</w:t>
-      </w:r>
-    </w:p>
-    <w:p>
-      <w:pPr>
-        <w:numPr>
-          <w:ilvl w:val="0"/>
-          <w:numId w:val="2"/>
-        </w:numPr>
-      </w:pPr>
-      <w:r>
-        <w:t>Set up Unity project</w:t>
-      </w:r>
-    </w:p>
-    <w:p>
-      <w:pPr>
-        <w:numPr>
-          <w:ilvl w:val="0"/>
-          <w:numId w:val="2"/>
-        </w:numPr>
-      </w:pPr>
-      <w:r>
-        <w:t>Build basic scene manager</w:t>
-      </w:r>
-    </w:p>
-    <w:p>
-      <w:pPr>
-        <w:numPr>
-          <w:ilvl w:val="0"/>
-          <w:numId w:val="2"/>
-        </w:numPr>
-      </w:pPr>
-      <w:r>
-        <w:t>Create placeholder assets (colored shapes or boxes)</w:t>
-      </w:r>
-    </w:p>
-    <w:p>
-      <w:pPr>
-        <w:numPr>
-          <w:ilvl w:val="0"/>
-          <w:numId w:val="2"/>
-        </w:numPr>
-      </w:pPr>
-      <w:r>
-        <w:t>Implement simple input (drag/drop, click, etc.)</w:t>
-      </w:r>
-    </w:p>
-    <w:p>
-      <w:pPr>
-        <w:rPr>
-          <w:b/>
-          <w:bCs/>
-        </w:rPr>
-      </w:pPr>
-      <w:r>
-        <w:rPr>
-          <w:b/>
-          <w:bCs/>
-        </w:rPr>
-        <w:t>Week 3 — Core Gameplay Prototype</w:t>
-      </w:r>
-    </w:p>
-    <w:p>
-      <w:pPr>
-        <w:numPr>
-          <w:ilvl w:val="0"/>
-          <w:numId w:val="3"/>
-        </w:numPr>
-      </w:pPr>
-      <w:r>
-        <w:t>Code the base puzzle mechanic</w:t>
-      </w:r>
-    </w:p>
-    <w:p>
-      <w:pPr>
-        <w:numPr>
-          <w:ilvl w:val="0"/>
-          <w:numId w:val="3"/>
-        </w:numPr>
-      </w:pPr>
-      <w:r>
-        <w:t>Build one test level</w:t>
-      </w:r>
-    </w:p>
-    <w:p>
-      <w:pPr>
-        <w:numPr>
-          <w:ilvl w:val="0"/>
-          <w:numId w:val="3"/>
-        </w:numPr>
-      </w:pPr>
-      <w:r>
-        <w:t>Implement basic UI (restart, level complete)</w:t>
-      </w:r>
-    </w:p>
-    <w:p>
-      <w:r>
-        <w:pict w14:anchorId="034C7789">
-          <v:rect id="_x0000_i1049" style="width:0;height:1.5pt" o:hralign="center" o:hrstd="t" o:hr="t" fillcolor="#a0a0a0" stroked="f"/>
-        </w:pict>
-      </w:r>
-    </w:p>
-    <w:p>
-      <w:pPr>
-        <w:rPr>
-          <w:b/>
-          <w:bCs/>
-        </w:rPr>
-      </w:pPr>
-      <w:r>
-        <w:rPr>
-          <w:rFonts w:ascii="Segoe UI Emoji" w:hAnsi="Segoe UI Emoji" w:cs="Segoe UI Emoji"/>
-          <w:b/>
-          <w:bCs/>
-        </w:rPr>
-        <w:t>🧱</w:t>
-      </w:r>
-      <w:r>
-        <w:rPr>
-          <w:b/>
-          <w:bCs/>
-        </w:rPr>
-        <w:t xml:space="preserve"> Phase 2: Content &amp; Features (Weeks 4–10)</w:t>
-      </w:r>
-    </w:p>
-    <w:p>
-      <w:r>
-        <w:rPr>
-          <w:b/>
-          <w:bCs/>
-        </w:rPr>
-        <w:t>Goal:</w:t>
-      </w:r>
-      <w:r>
-        <w:t xml:space="preserve"> Make it fun and playable, add some polish and real content.</w:t>
-      </w:r>
-    </w:p>
-    <w:p>
-      <w:pPr>
-        <w:rPr>
-          <w:b/>
-          <w:bCs/>
-        </w:rPr>
-      </w:pPr>
-      <w:r>
-        <w:rPr>
-          <w:b/>
-          <w:bCs/>
-        </w:rPr>
-        <w:t>Week 4–5 — Visuals + Feedback</w:t>
-      </w:r>
-    </w:p>
-    <w:p>
-      <w:pPr>
-        <w:numPr>
-          <w:ilvl w:val="0"/>
-          <w:numId w:val="4"/>
-        </w:numPr>
-      </w:pPr>
-      <w:r>
-        <w:t>Add cartoon-style placeholders or temp art</w:t>
-      </w:r>
-    </w:p>
-    <w:p>
-      <w:pPr>
-        <w:numPr>
-          <w:ilvl w:val="0"/>
-          <w:numId w:val="4"/>
-        </w:numPr>
-      </w:pPr>
-      <w:r>
-        <w:t>Add sounds for actions (clicks, win/lose)</w:t>
-      </w:r>
-    </w:p>
-    <w:p>
-      <w:pPr>
-        <w:numPr>
-          <w:ilvl w:val="0"/>
-          <w:numId w:val="4"/>
-        </w:numPr>
-      </w:pPr>
-      <w:r>
-        <w:t>Add feedback: animations, effects, etc.</w:t>
-      </w:r>
-    </w:p>
-    <w:p>
-      <w:pPr>
-        <w:rPr>
-          <w:b/>
-          <w:bCs/>
-        </w:rPr>
-      </w:pPr>
-      <w:r>
-        <w:rPr>
-          <w:b/>
-          <w:bCs/>
-        </w:rPr>
-        <w:t>Week 6–7 — Level System</w:t>
-      </w:r>
-    </w:p>
-    <w:p>
-      <w:pPr>
-        <w:numPr>
-          <w:ilvl w:val="0"/>
-          <w:numId w:val="5"/>
-        </w:numPr>
-      </w:pPr>
-      <w:r>
-        <w:t>Create a simple level loader</w:t>
-      </w:r>
-    </w:p>
-    <w:p>
-      <w:pPr>
-        <w:numPr>
-          <w:ilvl w:val="0"/>
-          <w:numId w:val="5"/>
-        </w:numPr>
-      </w:pPr>
-      <w:r>
-        <w:t>Build 3–5 real levels</w:t>
-      </w:r>
-    </w:p>
-    <w:p>
-      <w:pPr>
-        <w:numPr>
-          <w:ilvl w:val="0"/>
-          <w:numId w:val="5"/>
-        </w:numPr>
-      </w:pPr>
-      <w:r>
-        <w:t>Design a level select screen or progression system</w:t>
-      </w:r>
-    </w:p>
-    <w:p>
-      <w:pPr>
-        <w:rPr>
-          <w:b/>
-          <w:bCs/>
-        </w:rPr>
-      </w:pPr>
-      <w:r>
-        <w:rPr>
-          <w:b/>
-          <w:bCs/>
-        </w:rPr>
-        <w:t>Week 8–10 — Game Flow</w:t>
-      </w:r>
-    </w:p>
-    <w:p>
-      <w:pPr>
-        <w:numPr>
-          <w:ilvl w:val="0"/>
-          <w:numId w:val="6"/>
-        </w:numPr>
-      </w:pPr>
-      <w:r>
-        <w:lastRenderedPageBreak/>
-        <w:t>Title screen, pause menu, win screen</w:t>
-      </w:r>
-    </w:p>
-    <w:p>
-      <w:pPr>
-        <w:numPr>
-          <w:ilvl w:val="0"/>
-          <w:numId w:val="6"/>
-        </w:numPr>
-      </w:pPr>
-      <w:r>
-        <w:t>Add simple music</w:t>
-      </w:r>
-    </w:p>
-    <w:p>
-      <w:pPr>
-        <w:numPr>
-          <w:ilvl w:val="0"/>
-          <w:numId w:val="6"/>
-        </w:numPr>
-      </w:pPr>
-      <w:r>
-        <w:t>Polish UX (kid-friendly: big buttons, no text if possible)</w:t>
-      </w:r>
-    </w:p>
-    <w:p>
-      <w:r>
-        <w:pict w14:anchorId="279267C9">
-          <v:rect id="_x0000_i1050" style="width:0;height:1.5pt" o:hralign="center" o:hrstd="t" o:hr="t" fillcolor="#a0a0a0" stroked="f"/>
-        </w:pict>
-      </w:r>
-    </w:p>
-    <w:p>
-      <w:pPr>
-        <w:rPr>
-          <w:b/>
-          <w:bCs/>
-        </w:rPr>
-      </w:pPr>
-      <w:r>
-        <w:rPr>
-          <w:rFonts w:ascii="Segoe UI Emoji" w:hAnsi="Segoe UI Emoji" w:cs="Segoe UI Emoji"/>
-          <w:b/>
-          <w:bCs/>
-        </w:rPr>
-        <w:t>🧪</w:t>
-      </w:r>
-      <w:r>
-        <w:rPr>
-          <w:b/>
-          <w:bCs/>
-        </w:rPr>
-        <w:t xml:space="preserve"> Phase 3: Playtesting &amp; Polish (Weeks 11–16)</w:t>
-      </w:r>
-    </w:p>
-    <w:p>
-      <w:r>
-        <w:rPr>
-          <w:b/>
-          <w:bCs/>
-        </w:rPr>
-        <w:t>Goal:</w:t>
-      </w:r>
-      <w:r>
-        <w:t xml:space="preserve"> Test with kids or friends, fix problems, improve experience.</w:t>
-      </w:r>
-    </w:p>
-    <w:p>
-      <w:pPr>
-        <w:rPr>
-          <w:b/>
-          <w:bCs/>
-        </w:rPr>
-      </w:pPr>
-      <w:r>
-        <w:rPr>
-          <w:b/>
-          <w:bCs/>
-        </w:rPr>
-        <w:t>Week 11–13 — Playtesting</w:t>
-      </w:r>
-    </w:p>
-    <w:p>
-      <w:pPr>
-        <w:numPr>
-          <w:ilvl w:val="0"/>
-          <w:numId w:val="7"/>
-        </w:numPr>
-      </w:pPr>
-      <w:r>
-        <w:t>Show it to at least 3–5 people (ideally kids if possible)</w:t>
-      </w:r>
-    </w:p>
-    <w:p>
-      <w:pPr>
-        <w:numPr>
-          <w:ilvl w:val="0"/>
-          <w:numId w:val="7"/>
-        </w:numPr>
-      </w:pPr>
-      <w:r>
-        <w:t>Write down pain points, confusing mechanics</w:t>
-      </w:r>
-    </w:p>
-    <w:p>
-      <w:pPr>
-        <w:numPr>
-          <w:ilvl w:val="0"/>
-          <w:numId w:val="7"/>
-        </w:numPr>
-      </w:pPr>
-      <w:r>
-        <w:t>Tweak difficulty, pacing, and controls</w:t>
-      </w:r>
-    </w:p>
-    <w:p>
-      <w:pPr>
-        <w:rPr>
-          <w:b/>
-          <w:bCs/>
-        </w:rPr>
-      </w:pPr>
-      <w:r>
-        <w:rPr>
-          <w:b/>
-          <w:bCs/>
-        </w:rPr>
-        <w:t>Week 14–16 — Visual Pass</w:t>
-      </w:r>
-    </w:p>
-    <w:p>
-      <w:pPr>
-        <w:numPr>
-          <w:ilvl w:val="0"/>
-          <w:numId w:val="8"/>
-        </w:numPr>
-      </w:pPr>
-      <w:r>
-        <w:t>Add basic final visuals (backgrounds, characters)</w:t>
-      </w:r>
-    </w:p>
-    <w:p>
-      <w:pPr>
-        <w:numPr>
-          <w:ilvl w:val="0"/>
-          <w:numId w:val="8"/>
-        </w:numPr>
-      </w:pPr>
-      <w:r>
-        <w:t>Replace any programmer art with placeholders that look final</w:t>
-      </w:r>
-    </w:p>
-    <w:p>
-      <w:pPr>
-        <w:numPr>
-          <w:ilvl w:val="0"/>
-          <w:numId w:val="8"/>
-        </w:numPr>
-      </w:pPr>
-      <w:r>
-        <w:t>Animate some parts if time allows</w:t>
-      </w:r>
-    </w:p>
-    <w:p>
-      <w:r>
-        <w:pict w14:anchorId="36A45986">
-          <v:rect id="_x0000_i1051" style="width:0;height:1.5pt" o:hralign="center" o:hrstd="t" o:hr="t" fillcolor="#a0a0a0" stroked="f"/>
-        </w:pict>
-      </w:r>
-    </w:p>
-    <w:p>
-      <w:pPr>
-        <w:rPr>
-          <w:b/>
-          <w:bCs/>
-        </w:rPr>
-      </w:pPr>
-      <w:r>
-        <w:rPr>
-          <w:rFonts w:ascii="Segoe UI Emoji" w:hAnsi="Segoe UI Emoji" w:cs="Segoe UI Emoji"/>
-          <w:b/>
-          <w:bCs/>
-        </w:rPr>
-        <w:t>🎯</w:t>
-      </w:r>
-      <w:r>
-        <w:rPr>
-          <w:b/>
-          <w:bCs/>
-        </w:rPr>
-        <w:t xml:space="preserve"> Phase 4: Demo Polish &amp; Packaging (Weeks 17–20)</w:t>
-      </w:r>
-    </w:p>
-    <w:p>
-      <w:r>
-        <w:rPr>
-          <w:b/>
-          <w:bCs/>
-        </w:rPr>
-        <w:t>Goal:</w:t>
-      </w:r>
-      <w:r>
-        <w:t xml:space="preserve"> Prep the demo for sharing (itch.io, friends, whatever you choose).</w:t>
-      </w:r>
-    </w:p>
-    <w:p>
-      <w:pPr>
-        <w:rPr>
-          <w:b/>
-          <w:bCs/>
-        </w:rPr>
-      </w:pPr>
-      <w:r>
-        <w:rPr>
-          <w:b/>
-          <w:bCs/>
-        </w:rPr>
-        <w:t>Week 17–18 — Final Polish</w:t>
-      </w:r>
-    </w:p>
-    <w:p>
-      <w:pPr>
-        <w:numPr>
-          <w:ilvl w:val="0"/>
-          <w:numId w:val="9"/>
-        </w:numPr>
-      </w:pPr>
-      <w:r>
-        <w:t>Sound/music polish</w:t>
-      </w:r>
-    </w:p>
-    <w:p>
-      <w:pPr>
-        <w:numPr>
-          <w:ilvl w:val="0"/>
-          <w:numId w:val="9"/>
-        </w:numPr>
-      </w:pPr>
-      <w:r>
-        <w:t>Final level tweaks</w:t>
-      </w:r>
-    </w:p>
-    <w:p>
-      <w:pPr>
-        <w:numPr>
-          <w:ilvl w:val="0"/>
-          <w:numId w:val="9"/>
-        </w:numPr>
-      </w:pPr>
-      <w:r>
-        <w:t>Bug fixing</w:t>
-      </w:r>
-    </w:p>
-    <w:p>
-      <w:pPr>
-        <w:rPr>
-          <w:b/>
-          <w:bCs/>
-        </w:rPr>
-      </w:pPr>
-      <w:r>
-        <w:rPr>
-          <w:b/>
-          <w:bCs/>
-        </w:rPr>
-        <w:t>Week 19 — Build &amp; Test</w:t>
-      </w:r>
-    </w:p>
-    <w:p>
-      <w:pPr>
-        <w:numPr>
-          <w:ilvl w:val="0"/>
-          <w:numId w:val="10"/>
-        </w:numPr>
-      </w:pPr>
-      <w:r>
-        <w:t>Export builds (WebGL, Windows, or mobile — your choice)</w:t>
-      </w:r>
-    </w:p>
-    <w:p>
-      <w:pPr>
-        <w:numPr>
-          <w:ilvl w:val="0"/>
-          <w:numId w:val="10"/>
-        </w:numPr>
-      </w:pPr>
-      <w:r>
-        <w:t>Test them on multiple devices (get friends to try if possible)</w:t>
-      </w:r>
-    </w:p>
-    <w:p>
-      <w:pPr>
-        <w:rPr>
-          <w:b/>
-          <w:bCs/>
-        </w:rPr>
-      </w:pPr>
-      <w:r>
-        <w:rPr>
-          <w:b/>
-          <w:bCs/>
-        </w:rPr>
-        <w:t>Week 20 — Release!</w:t>
-      </w:r>
-    </w:p>
-    <w:p>
-      <w:pPr>
-        <w:numPr>
-          <w:ilvl w:val="0"/>
-          <w:numId w:val="11"/>
-        </w:numPr>
-      </w:pPr>
-      <w:r>
-        <w:t>Upload to itch.io or wherever</w:t>
-      </w:r>
-    </w:p>
-    <w:p>
-      <w:pPr>
-        <w:numPr>
-          <w:ilvl w:val="0"/>
-          <w:numId w:val="11"/>
-        </w:numPr>
-      </w:pPr>
-      <w:r>
-        <w:t>Write a fun little blurb</w:t>
-      </w:r>
-    </w:p>
-    <w:p>
-      <w:pPr>
-        <w:numPr>
-          <w:ilvl w:val="0"/>
-          <w:numId w:val="11"/>
-        </w:numPr>
-      </w:pPr>
-      <w:r>
-        <w:t>Share it (or keep it private if it’s just for learning)</w:t>
-      </w:r>
-    </w:p>
-    <w:p>
-      <w:r>
-        <w:lastRenderedPageBreak/>
-        <w:pict w14:anchorId="5A0B2971">
-          <v:rect id="_x0000_i1052" style="width:0;height:1.5pt" o:hralign="center" o:hrstd="t" o:hr="t" fillcolor="#a0a0a0" stroked="f"/>
-        </w:pict>
-      </w:r>
-    </w:p>
-    <w:p>
-      <w:pPr>
-        <w:rPr>
-          <w:b/>
-          <w:bCs/>
-        </w:rPr>
-      </w:pPr>
-      <w:r>
-        <w:rPr>
-          <w:rFonts w:ascii="Segoe UI Emoji" w:hAnsi="Segoe UI Emoji" w:cs="Segoe UI Emoji"/>
-          <w:b/>
-          <w:bCs/>
-        </w:rPr>
-        <w:t>✅</w:t>
-      </w:r>
-      <w:r>
-        <w:rPr>
-          <w:b/>
-          <w:bCs/>
-        </w:rPr>
-        <w:t xml:space="preserve"> Tips</w:t>
-      </w:r>
-    </w:p>
-    <w:p>
-      <w:pPr>
-        <w:numPr>
-          <w:ilvl w:val="0"/>
-          <w:numId w:val="12"/>
-        </w:numPr>
-      </w:pPr>
-      <w:r>
-        <w:t xml:space="preserve">Use </w:t>
-      </w:r>
-      <w:r>
-        <w:rPr>
-          <w:b/>
-          <w:bCs/>
-        </w:rPr>
-        <w:t>colored shapes</w:t>
-      </w:r>
-      <w:r>
-        <w:t xml:space="preserve"> or temporary art until the mechanics are rock solid.</w:t>
-      </w:r>
-    </w:p>
-    <w:p>
-      <w:pPr>
-        <w:numPr>
-          <w:ilvl w:val="0"/>
-          <w:numId w:val="12"/>
-        </w:numPr>
-      </w:pPr>
-      <w:r>
-        <w:t>Make levels short and intuitive — perfect for kids.</w:t>
-      </w:r>
-    </w:p>
-    <w:p>
-      <w:pPr>
-        <w:numPr>
-          <w:ilvl w:val="0"/>
-          <w:numId w:val="12"/>
-        </w:numPr>
-      </w:pPr>
-      <w:r>
-        <w:t>Don’t overthink — your first playable demo doesn’t need to be beautiful, just fun and functional.</w:t>
-      </w:r>
-    </w:p>
-    <w:p>
-      <w:r>
-        <w:t>Want me to turn this into a printable checklist or Trello board-style breakdown?</w:t>
-      </w:r>
-    </w:p>
-    <w:p>
-      <w:r>
-        <w:t>s</w:t>
-      </w:r>
-    </w:p>
+    <w:tbl>
+      <w:tblPr>
+        <w:tblStyle w:val="TableGrid"/>
+        <w:tblW w:w="0" w:type="auto"/>
+        <w:tblLook w:val="04A0" w:firstRow="1" w:lastRow="0" w:firstColumn="1" w:lastColumn="0" w:noHBand="0" w:noVBand="1"/>
+      </w:tblPr>
+      <w:tblGrid>
+        <w:gridCol w:w="829"/>
+        <w:gridCol w:w="965"/>
+        <w:gridCol w:w="1170"/>
+        <w:gridCol w:w="4724"/>
+        <w:gridCol w:w="1328"/>
+      </w:tblGrid>
+      <w:tr>
+        <w:tc>
+          <w:tcPr>
+            <w:tcW w:w="805" w:type="dxa"/>
+          </w:tcPr>
+          <w:p>
+            <w:pPr>
+              <w:rPr>
+                <w:b/>
+                <w:bCs/>
+              </w:rPr>
+            </w:pPr>
+            <w:r>
+              <w:rPr>
+                <w:b/>
+                <w:bCs/>
+              </w:rPr>
+              <w:t>Week</w:t>
+            </w:r>
+          </w:p>
+        </w:tc>
+        <w:tc>
+          <w:tcPr>
+            <w:tcW w:w="974" w:type="dxa"/>
+          </w:tcPr>
+          <w:p>
+            <w:pPr>
+              <w:rPr>
+                <w:b/>
+                <w:bCs/>
+              </w:rPr>
+            </w:pPr>
+            <w:r>
+              <w:rPr>
+                <w:b/>
+                <w:bCs/>
+              </w:rPr>
+              <w:t>Day</w:t>
+            </w:r>
+          </w:p>
+        </w:tc>
+        <w:tc>
+          <w:tcPr>
+            <w:tcW w:w="1170" w:type="dxa"/>
+          </w:tcPr>
+          <w:p>
+            <w:pPr>
+              <w:rPr>
+                <w:b/>
+                <w:bCs/>
+              </w:rPr>
+            </w:pPr>
+            <w:r>
+              <w:rPr>
+                <w:b/>
+                <w:bCs/>
+              </w:rPr>
+              <w:t>Date</w:t>
+            </w:r>
+          </w:p>
+        </w:tc>
+        <w:tc>
+          <w:tcPr>
+            <w:tcW w:w="4799" w:type="dxa"/>
+          </w:tcPr>
+          <w:p>
+            <w:pPr>
+              <w:rPr>
+                <w:b/>
+                <w:bCs/>
+              </w:rPr>
+            </w:pPr>
+            <w:r>
+              <w:rPr>
+                <w:b/>
+                <w:bCs/>
+              </w:rPr>
+              <w:t>Tasks</w:t>
+            </w:r>
+          </w:p>
+        </w:tc>
+        <w:tc>
+          <w:tcPr>
+            <w:tcW w:w="1268" w:type="dxa"/>
+          </w:tcPr>
+          <w:p>
+            <w:pPr>
+              <w:rPr>
+                <w:b/>
+                <w:bCs/>
+              </w:rPr>
+            </w:pPr>
+            <w:r>
+              <w:rPr>
+                <w:b/>
+                <w:bCs/>
+              </w:rPr>
+              <w:t>Hours Estimated</w:t>
+            </w:r>
+          </w:p>
+        </w:tc>
+      </w:tr>
+      <w:tr>
+        <w:tc>
+          <w:tcPr>
+            <w:tcW w:w="805" w:type="dxa"/>
+          </w:tcPr>
+          <w:p>
+            <w:r>
+              <w:t>1</w:t>
+            </w:r>
+          </w:p>
+        </w:tc>
+        <w:tc>
+          <w:tcPr>
+            <w:tcW w:w="974" w:type="dxa"/>
+          </w:tcPr>
+          <w:p>
+            <w:r>
+              <w:t>July 3</w:t>
+            </w:r>
+          </w:p>
+        </w:tc>
+        <w:tc>
+          <w:tcPr>
+            <w:tcW w:w="1170" w:type="dxa"/>
+          </w:tcPr>
+          <w:p>
+            <w:r>
+              <w:t>Thursday</w:t>
+            </w:r>
+          </w:p>
+        </w:tc>
+        <w:tc>
+          <w:tcPr>
+            <w:tcW w:w="4799" w:type="dxa"/>
+          </w:tcPr>
+          <w:p>
+            <w:r>
+              <w:t>Create Player Movement and Controls</w:t>
+            </w:r>
+          </w:p>
+        </w:tc>
+        <w:tc>
+          <w:tcPr>
+            <w:tcW w:w="1268" w:type="dxa"/>
+          </w:tcPr>
+          <w:p>
+            <w:r>
+              <w:t>2</w:t>
+            </w:r>
+          </w:p>
+        </w:tc>
+      </w:tr>
+      <w:tr>
+        <w:tc>
+          <w:tcPr>
+            <w:tcW w:w="805" w:type="dxa"/>
+          </w:tcPr>
+          <w:p>
+            <w:r>
+              <w:t>1</w:t>
+            </w:r>
+          </w:p>
+        </w:tc>
+        <w:tc>
+          <w:tcPr>
+            <w:tcW w:w="974" w:type="dxa"/>
+          </w:tcPr>
+          <w:p>
+            <w:r>
+              <w:t>July 4</w:t>
+            </w:r>
+          </w:p>
+        </w:tc>
+        <w:tc>
+          <w:tcPr>
+            <w:tcW w:w="1170" w:type="dxa"/>
+          </w:tcPr>
+          <w:p>
+            <w:r>
+              <w:t>Friday</w:t>
+            </w:r>
+          </w:p>
+        </w:tc>
+        <w:tc>
+          <w:tcPr>
+            <w:tcW w:w="4799" w:type="dxa"/>
+          </w:tcPr>
+          <w:p>
+            <w:r>
+              <w:t>Create some basic puzzle mechanic for the game</w:t>
+            </w:r>
+          </w:p>
+        </w:tc>
+        <w:tc>
+          <w:tcPr>
+            <w:tcW w:w="1268" w:type="dxa"/>
+          </w:tcPr>
+          <w:p>
+            <w:r>
+              <w:t>2</w:t>
+            </w:r>
+          </w:p>
+        </w:tc>
+      </w:tr>
+      <w:tr>
+        <w:tc>
+          <w:tcPr>
+            <w:tcW w:w="805" w:type="dxa"/>
+          </w:tcPr>
+          <w:p>
+            <w:r>
+              <w:t>2</w:t>
+            </w:r>
+          </w:p>
+        </w:tc>
+        <w:tc>
+          <w:tcPr>
+            <w:tcW w:w="974" w:type="dxa"/>
+          </w:tcPr>
+          <w:p>
+            <w:r>
+              <w:t>July 10</w:t>
+            </w:r>
+          </w:p>
+        </w:tc>
+        <w:tc>
+          <w:tcPr>
+            <w:tcW w:w="1170" w:type="dxa"/>
+          </w:tcPr>
+          <w:p>
+            <w:r>
+              <w:t>Thursday</w:t>
+            </w:r>
+          </w:p>
+        </w:tc>
+        <w:tc>
+          <w:tcPr>
+            <w:tcW w:w="4799" w:type="dxa"/>
+          </w:tcPr>
+          <w:p>
+            <w:r>
+              <w:t>Allow for the player to pick up some items</w:t>
+            </w:r>
+          </w:p>
+        </w:tc>
+        <w:tc>
+          <w:tcPr>
+            <w:tcW w:w="1268" w:type="dxa"/>
+          </w:tcPr>
+          <w:p>
+            <w:r>
+              <w:t>1</w:t>
+            </w:r>
+          </w:p>
+        </w:tc>
+      </w:tr>
+      <w:tr>
+        <w:tc>
+          <w:tcPr>
+            <w:tcW w:w="805" w:type="dxa"/>
+          </w:tcPr>
+          <w:p>
+            <w:r>
+              <w:t>2</w:t>
+            </w:r>
+          </w:p>
+        </w:tc>
+        <w:tc>
+          <w:tcPr>
+            <w:tcW w:w="974" w:type="dxa"/>
+          </w:tcPr>
+          <w:p>
+            <w:r>
+              <w:t>July 11</w:t>
+            </w:r>
+          </w:p>
+        </w:tc>
+        <w:tc>
+          <w:tcPr>
+            <w:tcW w:w="1170" w:type="dxa"/>
+          </w:tcPr>
+          <w:p>
+            <w:r>
+              <w:t>Friday</w:t>
+            </w:r>
+          </w:p>
+        </w:tc>
+        <w:tc>
+          <w:tcPr>
+            <w:tcW w:w="4799" w:type="dxa"/>
+          </w:tcPr>
+          <w:p>
+            <w:r>
+              <w:t>Allow the player to have some sort of inventory system to store the picked up item</w:t>
+            </w:r>
+          </w:p>
+        </w:tc>
+        <w:tc>
+          <w:tcPr>
+            <w:tcW w:w="1268" w:type="dxa"/>
+          </w:tcPr>
+          <w:p>
+            <w:r>
+              <w:t>2</w:t>
+            </w:r>
+          </w:p>
+        </w:tc>
+      </w:tr>
+      <w:tr>
+        <w:tc>
+          <w:tcPr>
+            <w:tcW w:w="805" w:type="dxa"/>
+          </w:tcPr>
+          <w:p>
+            <w:r>
+              <w:t>3</w:t>
+            </w:r>
+          </w:p>
+        </w:tc>
+        <w:tc>
+          <w:tcPr>
+            <w:tcW w:w="974" w:type="dxa"/>
+          </w:tcPr>
+          <w:p>
+            <w:r>
+              <w:t>July 16</w:t>
+            </w:r>
+          </w:p>
+        </w:tc>
+        <w:tc>
+          <w:tcPr>
+            <w:tcW w:w="1170" w:type="dxa"/>
+          </w:tcPr>
+          <w:p>
+            <w:r>
+              <w:t>Thursday</w:t>
+            </w:r>
+          </w:p>
+        </w:tc>
+        <w:tc>
+          <w:tcPr>
+            <w:tcW w:w="4799" w:type="dxa"/>
+          </w:tcPr>
+          <w:p>
+            <w:r>
+              <w:t>Add the Win Condition for the game</w:t>
+            </w:r>
+          </w:p>
+        </w:tc>
+        <w:tc>
+          <w:tcPr>
+            <w:tcW w:w="1268" w:type="dxa"/>
+          </w:tcPr>
+          <w:p>
+            <w:r>
+              <w:t>2</w:t>
+            </w:r>
+          </w:p>
+        </w:tc>
+      </w:tr>
+      <w:tr>
+        <w:tc>
+          <w:tcPr>
+            <w:tcW w:w="805" w:type="dxa"/>
+          </w:tcPr>
+          <w:p>
+            <w:r>
+              <w:t>3</w:t>
+            </w:r>
+          </w:p>
+        </w:tc>
+        <w:tc>
+          <w:tcPr>
+            <w:tcW w:w="974" w:type="dxa"/>
+          </w:tcPr>
+          <w:p>
+            <w:r>
+              <w:t>July 17</w:t>
+            </w:r>
+          </w:p>
+        </w:tc>
+        <w:tc>
+          <w:tcPr>
+            <w:tcW w:w="1170" w:type="dxa"/>
+          </w:tcPr>
+          <w:p>
+            <w:r>
+              <w:t>Friday</w:t>
+            </w:r>
+          </w:p>
+        </w:tc>
+        <w:tc>
+          <w:tcPr>
+            <w:tcW w:w="4799" w:type="dxa"/>
+          </w:tcPr>
+          <w:p>
+            <w:r>
+              <w:t>Implement the Locked Doors and Keys that unlock the Doors.</w:t>
+            </w:r>
+          </w:p>
+        </w:tc>
+        <w:tc>
+          <w:tcPr>
+            <w:tcW w:w="1268" w:type="dxa"/>
+          </w:tcPr>
+          <w:p>
+            <w:r>
+              <w:t>2</w:t>
+            </w:r>
+          </w:p>
+        </w:tc>
+      </w:tr>
+      <w:tr>
+        <w:tc>
+          <w:tcPr>
+            <w:tcW w:w="805" w:type="dxa"/>
+          </w:tcPr>
+          <w:p>
+            <w:r>
+              <w:t>4</w:t>
+            </w:r>
+          </w:p>
+        </w:tc>
+        <w:tc>
+          <w:tcPr>
+            <w:tcW w:w="974" w:type="dxa"/>
+          </w:tcPr>
+          <w:p>
+            <w:r>
+              <w:t>July 24</w:t>
+            </w:r>
+          </w:p>
+        </w:tc>
+        <w:tc>
+          <w:tcPr>
+            <w:tcW w:w="1170" w:type="dxa"/>
+          </w:tcPr>
+          <w:p>
+            <w:r>
+              <w:t>Thursday</w:t>
+            </w:r>
+          </w:p>
+        </w:tc>
+        <w:tc>
+          <w:tcPr>
+            <w:tcW w:w="4799" w:type="dxa"/>
+          </w:tcPr>
+          <w:p>
+            <w:r>
+              <w:t>Create the main Dialogue script the handles Dialogues</w:t>
+            </w:r>
+          </w:p>
+        </w:tc>
+        <w:tc>
+          <w:tcPr>
+            <w:tcW w:w="1268" w:type="dxa"/>
+          </w:tcPr>
+          <w:p>
+            <w:r>
+              <w:t>2</w:t>
+            </w:r>
+          </w:p>
+        </w:tc>
+      </w:tr>
+      <w:tr>
+        <w:tc>
+          <w:tcPr>
+            <w:tcW w:w="805" w:type="dxa"/>
+          </w:tcPr>
+          <w:p>
+            <w:r>
+              <w:t>4</w:t>
+            </w:r>
+          </w:p>
+        </w:tc>
+        <w:tc>
+          <w:tcPr>
+            <w:tcW w:w="974" w:type="dxa"/>
+          </w:tcPr>
+          <w:p>
+            <w:r>
+              <w:t>July 25</w:t>
+            </w:r>
+          </w:p>
+        </w:tc>
+        <w:tc>
+          <w:tcPr>
+            <w:tcW w:w="1170" w:type="dxa"/>
+          </w:tcPr>
+          <w:p>
+            <w:r>
+              <w:t>Friday</w:t>
+            </w:r>
+          </w:p>
+        </w:tc>
+        <w:tc>
+          <w:tcPr>
+            <w:tcW w:w="4799" w:type="dxa"/>
+          </w:tcPr>
+          <w:p>
+            <w:r>
+              <w:t>Create more function that triggers different dialogues appear</w:t>
+            </w:r>
+          </w:p>
+        </w:tc>
+        <w:tc>
+          <w:tcPr>
+            <w:tcW w:w="1268" w:type="dxa"/>
+          </w:tcPr>
+          <w:p>
+            <w:r>
+              <w:t>2</w:t>
+            </w:r>
+          </w:p>
+        </w:tc>
+      </w:tr>
+      <w:tr>
+        <w:tc>
+          <w:tcPr>
+            <w:tcW w:w="805" w:type="dxa"/>
+          </w:tcPr>
+          <w:p>
+            <w:r>
+              <w:t>5</w:t>
+            </w:r>
+          </w:p>
+        </w:tc>
+        <w:tc>
+          <w:tcPr>
+            <w:tcW w:w="974" w:type="dxa"/>
+          </w:tcPr>
+          <w:p>
+            <w:r>
+              <w:t>July 31</w:t>
+            </w:r>
+          </w:p>
+        </w:tc>
+        <w:tc>
+          <w:tcPr>
+            <w:tcW w:w="1170" w:type="dxa"/>
+          </w:tcPr>
+          <w:p>
+            <w:r>
+              <w:t>Thursday</w:t>
+            </w:r>
+          </w:p>
+        </w:tc>
+        <w:tc>
+          <w:tcPr>
+            <w:tcW w:w="4799" w:type="dxa"/>
+          </w:tcPr>
+          <w:p>
+            <w:r>
+              <w:t>Implementation of the last mechanic of the game, Quiz game</w:t>
+            </w:r>
+          </w:p>
+        </w:tc>
+        <w:tc>
+          <w:tcPr>
+            <w:tcW w:w="1268" w:type="dxa"/>
+          </w:tcPr>
+          <w:p>
+            <w:r>
+              <w:t>3</w:t>
+            </w:r>
+          </w:p>
+        </w:tc>
+      </w:tr>
+      <w:tr>
+        <w:tc>
+          <w:tcPr>
+            <w:tcW w:w="805" w:type="dxa"/>
+          </w:tcPr>
+          <w:p>
+            <w:r>
+              <w:t>5</w:t>
+            </w:r>
+          </w:p>
+        </w:tc>
+        <w:tc>
+          <w:tcPr>
+            <w:tcW w:w="974" w:type="dxa"/>
+          </w:tcPr>
+          <w:p>
+            <w:r>
+              <w:t>Aug 1</w:t>
+            </w:r>
+          </w:p>
+        </w:tc>
+        <w:tc>
+          <w:tcPr>
+            <w:tcW w:w="1170" w:type="dxa"/>
+          </w:tcPr>
+          <w:p>
+            <w:r>
+              <w:t>Friday</w:t>
+            </w:r>
+          </w:p>
+        </w:tc>
+        <w:tc>
+          <w:tcPr>
+            <w:tcW w:w="4799" w:type="dxa"/>
+          </w:tcPr>
+          <w:p>
+            <w:r>
+              <w:t>Work on the main title screen + UI</w:t>
+            </w:r>
+          </w:p>
+        </w:tc>
+        <w:tc>
+          <w:tcPr>
+            <w:tcW w:w="1268" w:type="dxa"/>
+          </w:tcPr>
+          <w:p>
+            <w:r>
+              <w:t>2</w:t>
+            </w:r>
+          </w:p>
+        </w:tc>
+      </w:tr>
+      <w:tr>
+        <w:tc>
+          <w:tcPr>
+            <w:tcW w:w="805" w:type="dxa"/>
+          </w:tcPr>
+          <w:p>
+            <w:r>
+              <w:t>6</w:t>
+            </w:r>
+          </w:p>
+        </w:tc>
+        <w:tc>
+          <w:tcPr>
+            <w:tcW w:w="974" w:type="dxa"/>
+          </w:tcPr>
+          <w:p>
+            <w:r>
+              <w:t>Aug 7</w:t>
+            </w:r>
+          </w:p>
+        </w:tc>
+        <w:tc>
+          <w:tcPr>
+            <w:tcW w:w="1170" w:type="dxa"/>
+          </w:tcPr>
+          <w:p>
+            <w:r>
+              <w:t>Thursday</w:t>
+            </w:r>
+          </w:p>
+        </w:tc>
+        <w:tc>
+          <w:tcPr>
+            <w:tcW w:w="4799" w:type="dxa"/>
+          </w:tcPr>
+          <w:p>
+            <w:r>
+              <w:t>Create a basic stage 1 by combining all the mechanics together.</w:t>
+            </w:r>
+          </w:p>
+        </w:tc>
+        <w:tc>
+          <w:tcPr>
+            <w:tcW w:w="1268" w:type="dxa"/>
+          </w:tcPr>
+          <w:p>
+            <w:r>
+              <w:t>2</w:t>
+            </w:r>
+          </w:p>
+        </w:tc>
+      </w:tr>
+      <w:tr>
+        <w:tc>
+          <w:tcPr>
+            <w:tcW w:w="805" w:type="dxa"/>
+          </w:tcPr>
+          <w:p>
+            <w:r>
+              <w:t>6</w:t>
+            </w:r>
+          </w:p>
+        </w:tc>
+        <w:tc>
+          <w:tcPr>
+            <w:tcW w:w="974" w:type="dxa"/>
+          </w:tcPr>
+          <w:p>
+            <w:r>
+              <w:t>Aug 8</w:t>
+            </w:r>
+          </w:p>
+        </w:tc>
+        <w:tc>
+          <w:tcPr>
+            <w:tcW w:w="1170" w:type="dxa"/>
+          </w:tcPr>
+          <w:p>
+            <w:r>
+              <w:t>Friday</w:t>
+            </w:r>
+          </w:p>
+        </w:tc>
+        <w:tc>
+          <w:tcPr>
+            <w:tcW w:w="4799" w:type="dxa"/>
+          </w:tcPr>
+          <w:p>
+            <w:r>
+              <w:t xml:space="preserve">Refining of some of the game mechanics so </w:t>
+            </w:r>
+            <w:proofErr w:type="spellStart"/>
+            <w:r>
+              <w:t>its</w:t>
+            </w:r>
+            <w:proofErr w:type="spellEnd"/>
+            <w:r>
+              <w:t xml:space="preserve"> working properly</w:t>
+            </w:r>
+          </w:p>
+          <w:p/>
+        </w:tc>
+        <w:tc>
+          <w:tcPr>
+            <w:tcW w:w="1268" w:type="dxa"/>
+          </w:tcPr>
+          <w:p>
+            <w:r>
+              <w:t>2</w:t>
+            </w:r>
+          </w:p>
+        </w:tc>
+      </w:tr>
+      <w:tr>
+        <w:tc>
+          <w:tcPr>
+            <w:tcW w:w="805" w:type="dxa"/>
+          </w:tcPr>
+          <w:p>
+            <w:r>
+              <w:t>7</w:t>
+            </w:r>
+          </w:p>
+        </w:tc>
+        <w:tc>
+          <w:tcPr>
+            <w:tcW w:w="974" w:type="dxa"/>
+          </w:tcPr>
+          <w:p>
+            <w:r>
+              <w:t>Aug 12</w:t>
+            </w:r>
+          </w:p>
+        </w:tc>
+        <w:tc>
+          <w:tcPr>
+            <w:tcW w:w="1170" w:type="dxa"/>
+          </w:tcPr>
+          <w:p>
+            <w:r>
+              <w:t>Tuesday</w:t>
+            </w:r>
+          </w:p>
+        </w:tc>
+        <w:tc>
+          <w:tcPr>
+            <w:tcW w:w="4799" w:type="dxa"/>
+          </w:tcPr>
+          <w:p>
+            <w:r>
+              <w:t>Create the Map of the game along with box colliders</w:t>
+            </w:r>
+          </w:p>
+        </w:tc>
+        <w:tc>
+          <w:tcPr>
+            <w:tcW w:w="1268" w:type="dxa"/>
+          </w:tcPr>
+          <w:p>
+            <w:r>
+              <w:t>3</w:t>
+            </w:r>
+          </w:p>
+        </w:tc>
+      </w:tr>
+      <w:tr>
+        <w:tc>
+          <w:tcPr>
+            <w:tcW w:w="805" w:type="dxa"/>
+          </w:tcPr>
+          <w:p>
+            <w:r>
+              <w:t>7</w:t>
+            </w:r>
+          </w:p>
+        </w:tc>
+        <w:tc>
+          <w:tcPr>
+            <w:tcW w:w="974" w:type="dxa"/>
+          </w:tcPr>
+          <w:p>
+            <w:r>
+              <w:t>Aug 14</w:t>
+            </w:r>
+          </w:p>
+        </w:tc>
+        <w:tc>
+          <w:tcPr>
+            <w:tcW w:w="1170" w:type="dxa"/>
+          </w:tcPr>
+          <w:p>
+            <w:r>
+              <w:t>Thursday</w:t>
+            </w:r>
+          </w:p>
+        </w:tc>
+        <w:tc>
+          <w:tcPr>
+            <w:tcW w:w="4799" w:type="dxa"/>
+          </w:tcPr>
+          <w:p>
+            <w:r>
+              <w:t>Refining on the UI of the game + custom sprites for the game</w:t>
+            </w:r>
+          </w:p>
+        </w:tc>
+        <w:tc>
+          <w:tcPr>
+            <w:tcW w:w="1268" w:type="dxa"/>
+          </w:tcPr>
+          <w:p>
+            <w:r>
+              <w:t>3</w:t>
+            </w:r>
+          </w:p>
+        </w:tc>
+      </w:tr>
+      <w:tr>
+        <w:tc>
+          <w:tcPr>
+            <w:tcW w:w="805" w:type="dxa"/>
+          </w:tcPr>
+          <w:p>
+            <w:r>
+              <w:t>7</w:t>
+            </w:r>
+          </w:p>
+        </w:tc>
+        <w:tc>
+          <w:tcPr>
+            <w:tcW w:w="974" w:type="dxa"/>
+          </w:tcPr>
+          <w:p>
+            <w:r>
+              <w:t>Aug 15</w:t>
+            </w:r>
+          </w:p>
+        </w:tc>
+        <w:tc>
+          <w:tcPr>
+            <w:tcW w:w="1170" w:type="dxa"/>
+          </w:tcPr>
+          <w:p>
+            <w:r>
+              <w:t>Friday</w:t>
+            </w:r>
+          </w:p>
+        </w:tc>
+        <w:tc>
+          <w:tcPr>
+            <w:tcW w:w="4799" w:type="dxa"/>
+          </w:tcPr>
+          <w:p>
+            <w:r>
+              <w:t>Final Testing and refining of the game, producing of the video and making sure that everything runs smoothly</w:t>
+            </w:r>
+          </w:p>
+        </w:tc>
+        <w:tc>
+          <w:tcPr>
+            <w:tcW w:w="1268" w:type="dxa"/>
+          </w:tcPr>
+          <w:p>
+            <w:r>
+              <w:t>3</w:t>
+            </w:r>
+          </w:p>
+        </w:tc>
+      </w:tr>
+    </w:tbl>
+    <w:p/>
     <w:sectPr>
       <w:pgSz w:w="11906" w:h="16838"/>
       <w:pgMar w:top="1440" w:right="1440" w:bottom="1440" w:left="1440" w:header="720" w:footer="720" w:gutter="0"/>
@@ -798,7 +919,7 @@
 </file>
 
 <file path=word/numbering.xml><?xml version="1.0" encoding="utf-8"?>
-<w:numbering xmlns:wpc="http://schemas.microsoft.com/office/word/2010/wordprocessingCanvas" xmlns:cx="http://schemas.microsoft.com/office/drawing/2014/chartex" xmlns:cx1="http://schemas.microsoft.com/office/drawing/2015/9/8/chartex" xmlns:cx2="http://schemas.microsoft.com/office/drawing/2015/10/21/chartex" xmlns:cx3="http://schemas.microsoft.com/office/drawing/2016/5/9/chartex" xmlns:cx4="http://schemas.microsoft.com/office/drawing/2016/5/10/chartex" xmlns:cx5="http://schemas.microsoft.com/office/drawing/2016/5/11/chartex" xmlns:cx6="http://schemas.microsoft.com/office/drawing/2016/5/12/chartex" xmlns:cx7="http://schemas.microsoft.com/office/drawing/2016/5/13/chartex" xmlns:cx8="http://schemas.microsoft.com/office/drawing/2016/5/14/chartex" xmlns:mc="http://schemas.openxmlformats.org/markup-compatibility/2006" xmlns:aink="http://schemas.microsoft.com/office/drawing/2016/ink" xmlns:am3d="http://schemas.microsoft.com/office/drawing/2017/model3d" xmlns:o="urn:schemas-microsoft-com:office:office" xmlns:oel="http://schemas.microsoft.com/office/2019/extlst" xmlns:r="http://schemas.openxmlformats.org/officeDocument/2006/relationships" xmlns:m="http://schemas.openxmlformats.org/officeDocument/2006/math" xmlns:v="urn:schemas-microsoft-com:vml" xmlns:wp14="http://schemas.microsoft.com/office/word/2010/wordprocessingDrawing" xmlns:wp="http://schemas.openxmlformats.org/drawingml/2006/wordprocessingDrawing" xmlns:w10="urn:schemas-microsoft-com:office:word" xmlns:w="http://schemas.openxmlformats.org/wordprocessingml/2006/main" xmlns:w14="http://schemas.microsoft.com/office/word/2010/wordml" xmlns:w15="http://schemas.microsoft.com/office/word/2012/wordml" xmlns:w16cex="http://schemas.microsoft.com/office/word/2018/wordml/cex" xmlns:w16cid="http://schemas.microsoft.com/office/word/2016/wordml/cid" xmlns:w16="http://schemas.microsoft.com/office/word/2018/wordml" xmlns:w16sdtdh="http://schemas.microsoft.com/office/word/2020/wordml/sdtdatahash" xmlns:w16se="http://schemas.microsoft.com/office/word/2015/wordml/symex" xmlns:wpg="http://schemas.microsoft.com/office/word/2010/wordprocessingGroup" xmlns:wpi="http://schemas.microsoft.com/office/word/2010/wordprocessingInk" xmlns:wne="http://schemas.microsoft.com/office/word/2006/wordml" xmlns:wps="http://schemas.microsoft.com/office/word/2010/wordprocessingShape" mc:Ignorable="w14 w15 w16se w16cid w16 w16cex w16sdtdh wp14">
+<w:numbering xmlns:wpc="http://schemas.microsoft.com/office/word/2010/wordprocessingCanvas" xmlns:cx="http://schemas.microsoft.com/office/drawing/2014/chartex" xmlns:cx1="http://schemas.microsoft.com/office/drawing/2015/9/8/chartex" xmlns:cx2="http://schemas.microsoft.com/office/drawing/2015/10/21/chartex" xmlns:cx3="http://schemas.microsoft.com/office/drawing/2016/5/9/chartex" xmlns:cx4="http://schemas.microsoft.com/office/drawing/2016/5/10/chartex" xmlns:cx5="http://schemas.microsoft.com/office/drawing/2016/5/11/chartex" xmlns:cx6="http://schemas.microsoft.com/office/drawing/2016/5/12/chartex" xmlns:cx7="http://schemas.microsoft.com/office/drawing/2016/5/13/chartex" xmlns:cx8="http://schemas.microsoft.com/office/drawing/2016/5/14/chartex" xmlns:mc="http://schemas.openxmlformats.org/markup-compatibility/2006" xmlns:aink="http://schemas.microsoft.com/office/drawing/2016/ink" xmlns:am3d="http://schemas.microsoft.com/office/drawing/2017/model3d" xmlns:o="urn:schemas-microsoft-com:office:office" xmlns:oel="http://schemas.microsoft.com/office/2019/extlst" xmlns:r="http://schemas.openxmlformats.org/officeDocument/2006/relationships" xmlns:m="http://schemas.openxmlformats.org/officeDocument/2006/math" xmlns:v="urn:schemas-microsoft-com:vml" xmlns:wp14="http://schemas.microsoft.com/office/word/2010/wordprocessingDrawing" xmlns:wp="http://schemas.openxmlformats.org/drawingml/2006/wordprocessingDrawing" xmlns:w10="urn:schemas-microsoft-com:office:word" xmlns:w="http://schemas.openxmlformats.org/wordprocessingml/2006/main" xmlns:w14="http://schemas.microsoft.com/office/word/2010/wordml" xmlns:w15="http://schemas.microsoft.com/office/word/2012/wordml" xmlns:w16cex="http://schemas.microsoft.com/office/word/2018/wordml/cex" xmlns:w16cid="http://schemas.microsoft.com/office/word/2016/wordml/cid" xmlns:w16="http://schemas.microsoft.com/office/word/2018/wordml" xmlns:w16du="http://schemas.microsoft.com/office/word/2023/wordml/word16du" xmlns:w16sdtdh="http://schemas.microsoft.com/office/word/2020/wordml/sdtdatahash" xmlns:w16sdtfl="http://schemas.microsoft.com/office/word/2024/wordml/sdtformatlock" xmlns:w16se="http://schemas.microsoft.com/office/word/2015/wordml/symex" xmlns:wpg="http://schemas.microsoft.com/office/word/2010/wordprocessingGroup" xmlns:wpi="http://schemas.microsoft.com/office/word/2010/wordprocessingInk" xmlns:wne="http://schemas.microsoft.com/office/word/2006/wordml" xmlns:wps="http://schemas.microsoft.com/office/word/2010/wordprocessingShape" mc:Ignorable="w14 w15 w16se w16cid w16 w16cex w16sdtdh w16sdtfl w16du wp14">
   <w:abstractNum w:abstractNumId="0" w15:restartNumberingAfterBreak="0">
     <w:nsid w:val="04C7000F"/>
     <w:multiLevelType w:val="multilevel"/>
@@ -2627,7 +2748,7 @@
 </file>
 
 <file path=word/styles.xml><?xml version="1.0" encoding="utf-8"?>
-<w:styles xmlns:mc="http://schemas.openxmlformats.org/markup-compatibility/2006" xmlns:r="http://schemas.openxmlformats.org/officeDocument/2006/relationships" xmlns:w="http://schemas.openxmlformats.org/wordprocessingml/2006/main" xmlns:w14="http://schemas.microsoft.com/office/word/2010/wordml" xmlns:w15="http://schemas.microsoft.com/office/word/2012/wordml" xmlns:w16cex="http://schemas.microsoft.com/office/word/2018/wordml/cex" xmlns:w16cid="http://schemas.microsoft.com/office/word/2016/wordml/cid" xmlns:w16="http://schemas.microsoft.com/office/word/2018/wordml" xmlns:w16sdtdh="http://schemas.microsoft.com/office/word/2020/wordml/sdtdatahash" xmlns:w16se="http://schemas.microsoft.com/office/word/2015/wordml/symex" mc:Ignorable="w14 w15 w16se w16cid w16 w16cex w16sdtdh">
+<w:styles xmlns:mc="http://schemas.openxmlformats.org/markup-compatibility/2006" xmlns:r="http://schemas.openxmlformats.org/officeDocument/2006/relationships" xmlns:w="http://schemas.openxmlformats.org/wordprocessingml/2006/main" xmlns:w14="http://schemas.microsoft.com/office/word/2010/wordml" xmlns:w15="http://schemas.microsoft.com/office/word/2012/wordml" xmlns:w16cex="http://schemas.microsoft.com/office/word/2018/wordml/cex" xmlns:w16cid="http://schemas.microsoft.com/office/word/2016/wordml/cid" xmlns:w16="http://schemas.microsoft.com/office/word/2018/wordml" xmlns:w16du="http://schemas.microsoft.com/office/word/2023/wordml/word16du" xmlns:w16sdtdh="http://schemas.microsoft.com/office/word/2020/wordml/sdtdatahash" xmlns:w16sdtfl="http://schemas.microsoft.com/office/word/2024/wordml/sdtformatlock" xmlns:w16se="http://schemas.microsoft.com/office/word/2015/wordml/symex" mc:Ignorable="w14 w15 w16se w16cid w16 w16cex w16sdtdh w16sdtfl w16du">
   <w:docDefaults>
     <w:rPrDefault>
       <w:rPr>
@@ -3229,6 +3350,7 @@
   <w:style w:type="character" w:default="1" w:styleId="DefaultParagraphFont">
     <w:name w:val="Default Paragraph Font"/>
     <w:uiPriority w:val="1"/>
+    <w:semiHidden/>
     <w:unhideWhenUsed/>
   </w:style>
   <w:style w:type="table" w:default="1" w:styleId="TableNormal">
@@ -3542,6 +3664,25 @@
       <w:spacing w:val="5"/>
     </w:rPr>
   </w:style>
+  <w:style w:type="table" w:styleId="TableGrid">
+    <w:name w:val="Table Grid"/>
+    <w:basedOn w:val="TableNormal"/>
+    <w:uiPriority w:val="39"/>
+    <w:rsid w:val="00122DD1"/>
+    <w:pPr>
+      <w:spacing w:after="0" w:line="240" w:lineRule="auto"/>
+    </w:pPr>
+    <w:tblPr>
+      <w:tblBorders>
+        <w:top w:val="single" w:sz="4" w:space="0" w:color="auto"/>
+        <w:left w:val="single" w:sz="4" w:space="0" w:color="auto"/>
+        <w:bottom w:val="single" w:sz="4" w:space="0" w:color="auto"/>
+        <w:right w:val="single" w:sz="4" w:space="0" w:color="auto"/>
+        <w:insideH w:val="single" w:sz="4" w:space="0" w:color="auto"/>
+        <w:insideV w:val="single" w:sz="4" w:space="0" w:color="auto"/>
+      </w:tblBorders>
+    </w:tblPr>
+  </w:style>
 </w:styles>
 </file>
 

</xml_diff>